<commit_message>
Draft available on request
</commit_message>
<xml_diff>
--- a/CV_08_02_2024.docx
+++ b/CV_08_02_2024.docx
@@ -1938,6 +1938,14 @@
         </w:rPr>
         <w:t xml:space="preserve"> International Symposium on Information Theory</w:t>
       </w:r>
+      <w:r>
+        <w:rPr>
+          <w:rFonts w:ascii="Baskerville" w:hAnsi="Baskerville" w:cs="Avenir Next"/>
+          <w:sz w:val="20"/>
+          <w:szCs w:val="20"/>
+        </w:rPr>
+        <w:t>, draft available on request</w:t>
+      </w:r>
     </w:p>
     <w:p>
       <w:pPr>
@@ -2047,6 +2055,14 @@
         </w:rPr>
         <w:t xml:space="preserve"> International Symposium on Information Theory</w:t>
       </w:r>
+      <w:r>
+        <w:rPr>
+          <w:rFonts w:ascii="Baskerville" w:hAnsi="Baskerville" w:cs="Avenir Next"/>
+          <w:sz w:val="20"/>
+          <w:szCs w:val="20"/>
+        </w:rPr>
+        <w:t>, draft available on request</w:t>
+      </w:r>
     </w:p>
     <w:p>
       <w:pPr>
@@ -2133,6 +2149,14 @@
           <w:szCs w:val="20"/>
         </w:rPr>
         <w:t>submitted in 2024</w:t>
+      </w:r>
+      <w:r>
+        <w:rPr>
+          <w:rFonts w:ascii="Baskerville" w:hAnsi="Baskerville" w:cs="Avenir Next"/>
+          <w:sz w:val="20"/>
+          <w:szCs w:val="20"/>
+        </w:rPr>
+        <w:t>, draft available on request</w:t>
       </w:r>
     </w:p>
     <w:p>

</xml_diff>

<commit_message>
arXiv link for AMP with coding
</commit_message>
<xml_diff>
--- a/CV_08_02_2024.docx
+++ b/CV_08_02_2024.docx
@@ -1981,7 +1981,28 @@
           <w:sz w:val="20"/>
           <w:szCs w:val="20"/>
         </w:rPr>
-        <w:t xml:space="preserve"> K. Hsieh and R. Venkataramanan, “Coded many-user multiple access via Approximate Message Passing”</w:t>
+        <w:t xml:space="preserve"> K. Hsieh and R. Venkataramanan, “</w:t>
+      </w:r>
+      <w:hyperlink r:id="rId11" w:history="1">
+        <w:r>
+          <w:rPr>
+            <w:rStyle w:val="Hyperlink"/>
+            <w:rFonts w:ascii="Baskerville" w:hAnsi="Baskerville" w:cs="Avenir Next"/>
+            <w:color w:val="auto"/>
+            <w:sz w:val="20"/>
+            <w:szCs w:val="20"/>
+            <w:u w:val="none"/>
+          </w:rPr>
+          <w:t>Coded many-user multiple access via Approximate Message Passing</w:t>
+        </w:r>
+      </w:hyperlink>
+      <w:r>
+        <w:rPr>
+          <w:rFonts w:ascii="Baskerville" w:hAnsi="Baskerville" w:cs="Avenir Next"/>
+          <w:sz w:val="20"/>
+          <w:szCs w:val="20"/>
+        </w:rPr>
+        <w:t>”</w:t>
       </w:r>
       <w:r>
         <w:rPr>
@@ -6752,7 +6773,7 @@
         </w:rPr>
         <w:t xml:space="preserve"> (</w:t>
       </w:r>
-      <w:hyperlink r:id="rId11" w:history="1">
+      <w:hyperlink r:id="rId12" w:history="1">
         <w:r>
           <w:rPr>
             <w:rStyle w:val="Hyperlink"/>
@@ -6868,7 +6889,7 @@
         </w:rPr>
         <w:t xml:space="preserve"> (</w:t>
       </w:r>
-      <w:hyperlink r:id="rId12" w:history="1">
+      <w:hyperlink r:id="rId13" w:history="1">
         <w:r>
           <w:rPr>
             <w:rStyle w:val="Hyperlink"/>
@@ -7016,7 +7037,7 @@
         </w:rPr>
         <w:t xml:space="preserve"> (</w:t>
       </w:r>
-      <w:hyperlink r:id="rId13" w:history="1">
+      <w:hyperlink r:id="rId14" w:history="1">
         <w:r>
           <w:rPr>
             <w:rStyle w:val="Hyperlink"/>
@@ -7082,7 +7103,7 @@
         </w:rPr>
         <w:t>(</w:t>
       </w:r>
-      <w:hyperlink r:id="rId14" w:history="1">
+      <w:hyperlink r:id="rId15" w:history="1">
         <w:r>
           <w:rPr>
             <w:rFonts w:ascii="Baskerville" w:hAnsi="Baskerville" w:cs="Avenir Next"/>

</xml_diff>

<commit_message>
arXiv link for AMP with coding in CV
</commit_message>
<xml_diff>
--- a/CV_08_02_2024.docx
+++ b/CV_08_02_2024.docx
@@ -2075,14 +2075,6 @@
           <w:szCs w:val="20"/>
         </w:rPr>
         <w:t xml:space="preserve"> International Symposium on Information Theory</w:t>
-      </w:r>
-      <w:r>
-        <w:rPr>
-          <w:rFonts w:ascii="Baskerville" w:hAnsi="Baskerville" w:cs="Avenir Next"/>
-          <w:sz w:val="20"/>
-          <w:szCs w:val="20"/>
-        </w:rPr>
-        <w:t>, draft available on request</w:t>
       </w:r>
     </w:p>
     <w:p>

</xml_diff>